<commit_message>
edited document and did final execution
</commit_message>
<xml_diff>
--- a/ETL Project documentation.docx
+++ b/ETL Project documentation.docx
@@ -321,23 +321,6 @@
     </w:p>
     <w:p>
       <w:pPr>
-        <w:rPr>
-          <w:rFonts w:ascii="Arial" w:hAnsi="Arial" w:cs="Arial"/>
-          <w:sz w:val="20"/>
-          <w:szCs w:val="20"/>
-        </w:rPr>
-      </w:pPr>
-      <w:r>
-        <w:rPr>
-          <w:rFonts w:ascii="Arial" w:hAnsi="Arial" w:cs="Arial"/>
-          <w:sz w:val="20"/>
-          <w:szCs w:val="20"/>
-        </w:rPr>
-        <w:t>A main jupyter notebook is maintained and all the function to extract is called from the main notebook. Later, all the loading into database is done in continuation to this.</w:t>
-      </w:r>
-    </w:p>
-    <w:p>
-      <w:pPr>
         <w:pStyle w:val="Heading1"/>
         <w:rPr>
           <w:b/>
@@ -741,6 +724,257 @@
     </w:p>
     <w:p>
       <w:pPr>
+        <w:pStyle w:val="Heading1"/>
+        <w:rPr>
+          <w:b/>
+          <w:bCs/>
+          <w:color w:val="auto"/>
+        </w:rPr>
+      </w:pPr>
+      <w:r>
+        <w:rPr>
+          <w:b/>
+          <w:bCs/>
+          <w:color w:val="auto"/>
+        </w:rPr>
+        <w:t>Prerequisites:</w:t>
+      </w:r>
+    </w:p>
+    <w:p>
+      <w:pPr>
+        <w:pStyle w:val="ListParagraph"/>
+        <w:numPr>
+          <w:ilvl w:val="0"/>
+          <w:numId w:val="13"/>
+        </w:numPr>
+      </w:pPr>
+      <w:r>
+        <w:t>API key in api_keys.py</w:t>
+      </w:r>
+    </w:p>
+    <w:p>
+      <w:pPr>
+        <w:pStyle w:val="ListParagraph"/>
+        <w:numPr>
+          <w:ilvl w:val="0"/>
+          <w:numId w:val="13"/>
+        </w:numPr>
+      </w:pPr>
+      <w:r>
+        <w:t>Jupyter notebook</w:t>
+      </w:r>
+    </w:p>
+    <w:p>
+      <w:pPr>
+        <w:pStyle w:val="ListParagraph"/>
+        <w:numPr>
+          <w:ilvl w:val="0"/>
+          <w:numId w:val="13"/>
+        </w:numPr>
+      </w:pPr>
+      <w:r>
+        <w:t>Selenium</w:t>
+      </w:r>
+    </w:p>
+    <w:p>
+      <w:pPr>
+        <w:pStyle w:val="ListParagraph"/>
+        <w:numPr>
+          <w:ilvl w:val="0"/>
+          <w:numId w:val="13"/>
+        </w:numPr>
+      </w:pPr>
+      <w:r>
+        <w:t>Beautifulsoup</w:t>
+      </w:r>
+    </w:p>
+    <w:p>
+      <w:pPr>
+        <w:pStyle w:val="ListParagraph"/>
+        <w:numPr>
+          <w:ilvl w:val="0"/>
+          <w:numId w:val="13"/>
+        </w:numPr>
+      </w:pPr>
+      <w:r>
+        <w:t>Pymongo</w:t>
+      </w:r>
+    </w:p>
+    <w:p>
+      <w:pPr>
+        <w:pStyle w:val="Heading1"/>
+        <w:rPr>
+          <w:b/>
+          <w:bCs/>
+          <w:color w:val="auto"/>
+        </w:rPr>
+      </w:pPr>
+      <w:r>
+        <w:rPr>
+          <w:b/>
+          <w:bCs/>
+          <w:color w:val="auto"/>
+        </w:rPr>
+        <w:t>Execution flow:</w:t>
+      </w:r>
+    </w:p>
+    <w:p>
+      <w:pPr>
+        <w:pStyle w:val="ListParagraph"/>
+        <w:numPr>
+          <w:ilvl w:val="0"/>
+          <w:numId w:val="14"/>
+        </w:numPr>
+        <w:rPr>
+          <w:rFonts w:ascii="Arial" w:hAnsi="Arial" w:cs="Arial"/>
+          <w:b/>
+          <w:bCs/>
+          <w:sz w:val="20"/>
+          <w:szCs w:val="20"/>
+        </w:rPr>
+      </w:pPr>
+      <w:r>
+        <w:rPr>
+          <w:rFonts w:ascii="Arial" w:hAnsi="Arial" w:cs="Arial"/>
+          <w:sz w:val="20"/>
+          <w:szCs w:val="20"/>
+        </w:rPr>
+        <w:t xml:space="preserve">A main jupyter notebook is maintained and all the function to extract is called from the </w:t>
+      </w:r>
+      <w:r>
+        <w:rPr>
+          <w:rFonts w:ascii="Arial" w:hAnsi="Arial" w:cs="Arial"/>
+          <w:b/>
+          <w:bCs/>
+          <w:sz w:val="20"/>
+          <w:szCs w:val="20"/>
+          <w:u w:val="single"/>
+        </w:rPr>
+        <w:t>main notebook</w:t>
+      </w:r>
+      <w:r>
+        <w:rPr>
+          <w:rFonts w:ascii="Arial" w:hAnsi="Arial" w:cs="Arial"/>
+          <w:b/>
+          <w:bCs/>
+          <w:sz w:val="20"/>
+          <w:szCs w:val="20"/>
+        </w:rPr>
+        <w:t xml:space="preserve">. </w:t>
+      </w:r>
+    </w:p>
+    <w:p>
+      <w:pPr>
+        <w:pStyle w:val="ListParagraph"/>
+        <w:numPr>
+          <w:ilvl w:val="0"/>
+          <w:numId w:val="14"/>
+        </w:numPr>
+        <w:rPr>
+          <w:rFonts w:ascii="Arial" w:hAnsi="Arial" w:cs="Arial"/>
+          <w:sz w:val="20"/>
+          <w:szCs w:val="20"/>
+        </w:rPr>
+      </w:pPr>
+      <w:r>
+        <w:rPr>
+          <w:rFonts w:ascii="Arial" w:hAnsi="Arial" w:cs="Arial"/>
+          <w:sz w:val="20"/>
+          <w:szCs w:val="20"/>
+        </w:rPr>
+        <w:t xml:space="preserve">The API call to collect details of 1000users is made from </w:t>
+      </w:r>
+      <w:r>
+        <w:rPr>
+          <w:rFonts w:ascii="Arial" w:hAnsi="Arial" w:cs="Arial"/>
+          <w:b/>
+          <w:bCs/>
+          <w:sz w:val="20"/>
+          <w:szCs w:val="20"/>
+          <w:u w:val="single"/>
+        </w:rPr>
+        <w:t>api_calls</w:t>
+      </w:r>
+      <w:r>
+        <w:rPr>
+          <w:rFonts w:ascii="Arial" w:hAnsi="Arial" w:cs="Arial"/>
+          <w:sz w:val="20"/>
+          <w:szCs w:val="20"/>
+        </w:rPr>
+        <w:t xml:space="preserve"> notebook. </w:t>
+      </w:r>
+    </w:p>
+    <w:p>
+      <w:pPr>
+        <w:pStyle w:val="ListParagraph"/>
+        <w:numPr>
+          <w:ilvl w:val="0"/>
+          <w:numId w:val="14"/>
+        </w:numPr>
+        <w:rPr>
+          <w:rFonts w:ascii="Arial" w:hAnsi="Arial" w:cs="Arial"/>
+          <w:sz w:val="20"/>
+          <w:szCs w:val="20"/>
+        </w:rPr>
+      </w:pPr>
+      <w:r>
+        <w:rPr>
+          <w:rFonts w:ascii="Arial" w:hAnsi="Arial" w:cs="Arial"/>
+          <w:sz w:val="20"/>
+          <w:szCs w:val="20"/>
+        </w:rPr>
+        <w:t>The API call to collect details of 100 users from scrapped output is done as part of the main notebook itself since this tend to change after every scrapping.</w:t>
+      </w:r>
+    </w:p>
+    <w:p>
+      <w:pPr>
+        <w:pStyle w:val="ListParagraph"/>
+        <w:numPr>
+          <w:ilvl w:val="0"/>
+          <w:numId w:val="14"/>
+        </w:numPr>
+        <w:rPr>
+          <w:rFonts w:ascii="Arial" w:hAnsi="Arial" w:cs="Arial"/>
+          <w:sz w:val="20"/>
+          <w:szCs w:val="20"/>
+        </w:rPr>
+      </w:pPr>
+      <w:r>
+        <w:rPr>
+          <w:rFonts w:ascii="Arial" w:hAnsi="Arial" w:cs="Arial"/>
+          <w:sz w:val="20"/>
+          <w:szCs w:val="20"/>
+        </w:rPr>
+        <w:t>Later, all the loading into database</w:t>
+      </w:r>
+      <w:r>
+        <w:rPr>
+          <w:rFonts w:ascii="Arial" w:hAnsi="Arial" w:cs="Arial"/>
+          <w:sz w:val="20"/>
+          <w:szCs w:val="20"/>
+        </w:rPr>
+        <w:t>/cloud</w:t>
+      </w:r>
+      <w:r>
+        <w:rPr>
+          <w:rFonts w:ascii="Arial" w:hAnsi="Arial" w:cs="Arial"/>
+          <w:sz w:val="20"/>
+          <w:szCs w:val="20"/>
+        </w:rPr>
+        <w:t xml:space="preserve"> is done in continuation to thi</w:t>
+      </w:r>
+      <w:r>
+        <w:rPr>
+          <w:rFonts w:ascii="Arial" w:hAnsi="Arial" w:cs="Arial"/>
+          <w:sz w:val="20"/>
+          <w:szCs w:val="20"/>
+        </w:rPr>
+        <w:t>s from main notebook itself.</w:t>
+      </w:r>
+    </w:p>
+    <w:p/>
+    <w:p>
+      <w:pPr>
         <w:rPr>
           <w:rFonts w:ascii="Arial" w:hAnsi="Arial" w:cs="Arial"/>
           <w:sz w:val="20"/>
@@ -754,7 +988,6 @@
           <w:sz w:val="20"/>
           <w:szCs w:val="20"/>
         </w:rPr>
-        <w:lastRenderedPageBreak/>
         <w:drawing>
           <wp:inline distT="0" distB="0" distL="0" distR="0" wp14:anchorId="4B840493" wp14:editId="0800740B">
             <wp:extent cx="5654040" cy="3137509"/>
@@ -1130,6 +1363,7 @@
           <w:bCs/>
           <w:color w:val="auto"/>
         </w:rPr>
+        <w:lastRenderedPageBreak/>
         <w:t>Tranform:</w:t>
       </w:r>
     </w:p>
@@ -1684,6 +1918,7 @@
           <w:sz w:val="20"/>
           <w:szCs w:val="20"/>
         </w:rPr>
+        <w:lastRenderedPageBreak/>
         <w:t>Input data:</w:t>
       </w:r>
       <w:r>
@@ -2297,7 +2532,6 @@
           <w:sz w:val="20"/>
           <w:szCs w:val="20"/>
         </w:rPr>
-        <w:lastRenderedPageBreak/>
         <w:t xml:space="preserve">    </w:t>
       </w:r>
       <w:r>
@@ -2663,6 +2897,7 @@
           <w:sz w:val="20"/>
           <w:szCs w:val="20"/>
         </w:rPr>
+        <w:lastRenderedPageBreak/>
         <w:t xml:space="preserve">                      </w:t>
       </w:r>
       <w:r>
@@ -2742,7 +2977,6 @@
           <w:sz w:val="20"/>
           <w:szCs w:val="20"/>
         </w:rPr>
-        <w:lastRenderedPageBreak/>
         <w:t xml:space="preserve">Output data: </w:t>
       </w:r>
     </w:p>
@@ -3333,6 +3567,7 @@
           <w:sz w:val="20"/>
           <w:szCs w:val="20"/>
         </w:rPr>
+        <w:lastRenderedPageBreak/>
         <w:t>merged_top_channel – Merged raw data from website with data from API</w:t>
       </w:r>
     </w:p>
@@ -3395,7 +3630,6 @@
           <w:sz w:val="20"/>
           <w:szCs w:val="20"/>
         </w:rPr>
-        <w:lastRenderedPageBreak/>
         <w:drawing>
           <wp:inline distT="0" distB="0" distL="0" distR="0" wp14:anchorId="3A466B59" wp14:editId="6527655A">
             <wp:extent cx="4878373" cy="3230880"/>
@@ -3601,6 +3835,7 @@
           <w:sz w:val="20"/>
           <w:szCs w:val="20"/>
         </w:rPr>
+        <w:lastRenderedPageBreak/>
         <w:t xml:space="preserve">                            </w:t>
       </w:r>
       <w:r>
@@ -3690,7 +3925,6 @@
           <w:sz w:val="20"/>
           <w:szCs w:val="20"/>
         </w:rPr>
-        <w:lastRenderedPageBreak/>
         <w:t xml:space="preserve">Now that both the data from web scrapping and dataset are similar and ready to use, with the help of $Unionwith method, combined both the data into final collection “merged_general_top_channel”. </w:t>
       </w:r>
     </w:p>
@@ -3946,6 +4180,7 @@
         <w:pStyle w:val="Heading1"/>
       </w:pPr>
       <w:r>
+        <w:lastRenderedPageBreak/>
         <w:t>SUMMARIZE</w:t>
       </w:r>
       <w:r>
@@ -3967,7 +4202,39 @@
           <w:szCs w:val="20"/>
         </w:rPr>
         <w:tab/>
-        <w:t>The ETL is performed on the data. With the data from dataset [dataworld &amp; Kaggle], API and web scrapping, channel Id are retrieved and with the help of that statistics of individual channel is obtained. Here is the sample of the document from the final collection. With this data I feel there can be a lot of graphs and analysis can be done.</w:t>
+        <w:t>The ETL is performed on the data. With the data from dataset [dataworld &amp; Kaggle], API and web scrapping, channel Id are retrieved and with the help of that statistics of individual channel is obtained. Here is the sample of the document from the final collection. With this data I feel there can be a lot</w:t>
+      </w:r>
+      <w:r>
+        <w:rPr>
+          <w:rFonts w:ascii="Arial" w:hAnsi="Arial" w:cs="Arial"/>
+          <w:sz w:val="20"/>
+          <w:szCs w:val="20"/>
+        </w:rPr>
+        <w:t>s</w:t>
+      </w:r>
+      <w:r>
+        <w:rPr>
+          <w:rFonts w:ascii="Arial" w:hAnsi="Arial" w:cs="Arial"/>
+          <w:sz w:val="20"/>
+          <w:szCs w:val="20"/>
+        </w:rPr>
+        <w:t xml:space="preserve"> of analysis</w:t>
+      </w:r>
+      <w:r>
+        <w:rPr>
+          <w:rFonts w:ascii="Arial" w:hAnsi="Arial" w:cs="Arial"/>
+          <w:sz w:val="20"/>
+          <w:szCs w:val="20"/>
+        </w:rPr>
+        <w:t xml:space="preserve"> like channels with most videos/views/subscribers, category that has more videos/views, how long the channel took to reach maximum views and more interesting graphs</w:t>
+      </w:r>
+      <w:r>
+        <w:rPr>
+          <w:rFonts w:ascii="Arial" w:hAnsi="Arial" w:cs="Arial"/>
+          <w:sz w:val="20"/>
+          <w:szCs w:val="20"/>
+        </w:rPr>
+        <w:t>.</w:t>
       </w:r>
     </w:p>
     <w:p>
@@ -4903,6 +5170,119 @@
     </w:lvl>
   </w:abstractNum>
   <w:abstractNum w:abstractNumId="6" w15:restartNumberingAfterBreak="0">
+    <w:nsid w:val="30073547"/>
+    <w:multiLevelType w:val="hybridMultilevel"/>
+    <w:tmpl w:val="600E8DAA"/>
+    <w:lvl w:ilvl="0" w:tplc="04090001">
+      <w:start w:val="1"/>
+      <w:numFmt w:val="bullet"/>
+      <w:lvlText w:val=""/>
+      <w:lvlJc w:val="left"/>
+      <w:pPr>
+        <w:ind w:left="720" w:hanging="360"/>
+      </w:pPr>
+      <w:rPr>
+        <w:rFonts w:ascii="Symbol" w:hAnsi="Symbol" w:hint="default"/>
+      </w:rPr>
+    </w:lvl>
+    <w:lvl w:ilvl="1" w:tplc="04090003" w:tentative="1">
+      <w:start w:val="1"/>
+      <w:numFmt w:val="bullet"/>
+      <w:lvlText w:val="o"/>
+      <w:lvlJc w:val="left"/>
+      <w:pPr>
+        <w:ind w:left="1440" w:hanging="360"/>
+      </w:pPr>
+      <w:rPr>
+        <w:rFonts w:ascii="Courier New" w:hAnsi="Courier New" w:cs="Courier New" w:hint="default"/>
+      </w:rPr>
+    </w:lvl>
+    <w:lvl w:ilvl="2" w:tplc="04090005" w:tentative="1">
+      <w:start w:val="1"/>
+      <w:numFmt w:val="bullet"/>
+      <w:lvlText w:val=""/>
+      <w:lvlJc w:val="left"/>
+      <w:pPr>
+        <w:ind w:left="2160" w:hanging="360"/>
+      </w:pPr>
+      <w:rPr>
+        <w:rFonts w:ascii="Wingdings" w:hAnsi="Wingdings" w:hint="default"/>
+      </w:rPr>
+    </w:lvl>
+    <w:lvl w:ilvl="3" w:tplc="04090001" w:tentative="1">
+      <w:start w:val="1"/>
+      <w:numFmt w:val="bullet"/>
+      <w:lvlText w:val=""/>
+      <w:lvlJc w:val="left"/>
+      <w:pPr>
+        <w:ind w:left="2880" w:hanging="360"/>
+      </w:pPr>
+      <w:rPr>
+        <w:rFonts w:ascii="Symbol" w:hAnsi="Symbol" w:hint="default"/>
+      </w:rPr>
+    </w:lvl>
+    <w:lvl w:ilvl="4" w:tplc="04090003" w:tentative="1">
+      <w:start w:val="1"/>
+      <w:numFmt w:val="bullet"/>
+      <w:lvlText w:val="o"/>
+      <w:lvlJc w:val="left"/>
+      <w:pPr>
+        <w:ind w:left="3600" w:hanging="360"/>
+      </w:pPr>
+      <w:rPr>
+        <w:rFonts w:ascii="Courier New" w:hAnsi="Courier New" w:cs="Courier New" w:hint="default"/>
+      </w:rPr>
+    </w:lvl>
+    <w:lvl w:ilvl="5" w:tplc="04090005" w:tentative="1">
+      <w:start w:val="1"/>
+      <w:numFmt w:val="bullet"/>
+      <w:lvlText w:val=""/>
+      <w:lvlJc w:val="left"/>
+      <w:pPr>
+        <w:ind w:left="4320" w:hanging="360"/>
+      </w:pPr>
+      <w:rPr>
+        <w:rFonts w:ascii="Wingdings" w:hAnsi="Wingdings" w:hint="default"/>
+      </w:rPr>
+    </w:lvl>
+    <w:lvl w:ilvl="6" w:tplc="04090001" w:tentative="1">
+      <w:start w:val="1"/>
+      <w:numFmt w:val="bullet"/>
+      <w:lvlText w:val=""/>
+      <w:lvlJc w:val="left"/>
+      <w:pPr>
+        <w:ind w:left="5040" w:hanging="360"/>
+      </w:pPr>
+      <w:rPr>
+        <w:rFonts w:ascii="Symbol" w:hAnsi="Symbol" w:hint="default"/>
+      </w:rPr>
+    </w:lvl>
+    <w:lvl w:ilvl="7" w:tplc="04090003" w:tentative="1">
+      <w:start w:val="1"/>
+      <w:numFmt w:val="bullet"/>
+      <w:lvlText w:val="o"/>
+      <w:lvlJc w:val="left"/>
+      <w:pPr>
+        <w:ind w:left="5760" w:hanging="360"/>
+      </w:pPr>
+      <w:rPr>
+        <w:rFonts w:ascii="Courier New" w:hAnsi="Courier New" w:cs="Courier New" w:hint="default"/>
+      </w:rPr>
+    </w:lvl>
+    <w:lvl w:ilvl="8" w:tplc="04090005" w:tentative="1">
+      <w:start w:val="1"/>
+      <w:numFmt w:val="bullet"/>
+      <w:lvlText w:val=""/>
+      <w:lvlJc w:val="left"/>
+      <w:pPr>
+        <w:ind w:left="6480" w:hanging="360"/>
+      </w:pPr>
+      <w:rPr>
+        <w:rFonts w:ascii="Wingdings" w:hAnsi="Wingdings" w:hint="default"/>
+      </w:rPr>
+    </w:lvl>
+  </w:abstractNum>
+  <w:abstractNum w:abstractNumId="7" w15:restartNumberingAfterBreak="0">
     <w:nsid w:val="30DE74B5"/>
     <w:multiLevelType w:val="multilevel"/>
     <w:tmpl w:val="04090021"/>
@@ -5015,7 +5395,7 @@
       </w:rPr>
     </w:lvl>
   </w:abstractNum>
-  <w:abstractNum w:abstractNumId="7" w15:restartNumberingAfterBreak="0">
+  <w:abstractNum w:abstractNumId="8" w15:restartNumberingAfterBreak="0">
     <w:nsid w:val="3F4E49CE"/>
     <w:multiLevelType w:val="hybridMultilevel"/>
     <w:tmpl w:val="D16A7968"/>
@@ -5104,7 +5484,7 @@
       </w:pPr>
     </w:lvl>
   </w:abstractNum>
-  <w:abstractNum w:abstractNumId="8" w15:restartNumberingAfterBreak="0">
+  <w:abstractNum w:abstractNumId="9" w15:restartNumberingAfterBreak="0">
     <w:nsid w:val="47425F8E"/>
     <w:multiLevelType w:val="hybridMultilevel"/>
     <w:tmpl w:val="5032ED7E"/>
@@ -5217,7 +5597,7 @@
       </w:rPr>
     </w:lvl>
   </w:abstractNum>
-  <w:abstractNum w:abstractNumId="9" w15:restartNumberingAfterBreak="0">
+  <w:abstractNum w:abstractNumId="10" w15:restartNumberingAfterBreak="0">
     <w:nsid w:val="4C6D3169"/>
     <w:multiLevelType w:val="multilevel"/>
     <w:tmpl w:val="04090021"/>
@@ -5330,7 +5710,7 @@
       </w:rPr>
     </w:lvl>
   </w:abstractNum>
-  <w:abstractNum w:abstractNumId="10" w15:restartNumberingAfterBreak="0">
+  <w:abstractNum w:abstractNumId="11" w15:restartNumberingAfterBreak="0">
     <w:nsid w:val="534F4624"/>
     <w:multiLevelType w:val="multilevel"/>
     <w:tmpl w:val="04090021"/>
@@ -5443,7 +5823,120 @@
       </w:rPr>
     </w:lvl>
   </w:abstractNum>
-  <w:abstractNum w:abstractNumId="11" w15:restartNumberingAfterBreak="0">
+  <w:abstractNum w:abstractNumId="12" w15:restartNumberingAfterBreak="0">
+    <w:nsid w:val="72672479"/>
+    <w:multiLevelType w:val="hybridMultilevel"/>
+    <w:tmpl w:val="C0EEF9A4"/>
+    <w:lvl w:ilvl="0" w:tplc="04090001">
+      <w:start w:val="1"/>
+      <w:numFmt w:val="bullet"/>
+      <w:lvlText w:val=""/>
+      <w:lvlJc w:val="left"/>
+      <w:pPr>
+        <w:ind w:left="720" w:hanging="360"/>
+      </w:pPr>
+      <w:rPr>
+        <w:rFonts w:ascii="Symbol" w:hAnsi="Symbol" w:hint="default"/>
+      </w:rPr>
+    </w:lvl>
+    <w:lvl w:ilvl="1" w:tplc="04090003" w:tentative="1">
+      <w:start w:val="1"/>
+      <w:numFmt w:val="bullet"/>
+      <w:lvlText w:val="o"/>
+      <w:lvlJc w:val="left"/>
+      <w:pPr>
+        <w:ind w:left="1440" w:hanging="360"/>
+      </w:pPr>
+      <w:rPr>
+        <w:rFonts w:ascii="Courier New" w:hAnsi="Courier New" w:cs="Courier New" w:hint="default"/>
+      </w:rPr>
+    </w:lvl>
+    <w:lvl w:ilvl="2" w:tplc="04090005" w:tentative="1">
+      <w:start w:val="1"/>
+      <w:numFmt w:val="bullet"/>
+      <w:lvlText w:val=""/>
+      <w:lvlJc w:val="left"/>
+      <w:pPr>
+        <w:ind w:left="2160" w:hanging="360"/>
+      </w:pPr>
+      <w:rPr>
+        <w:rFonts w:ascii="Wingdings" w:hAnsi="Wingdings" w:hint="default"/>
+      </w:rPr>
+    </w:lvl>
+    <w:lvl w:ilvl="3" w:tplc="04090001" w:tentative="1">
+      <w:start w:val="1"/>
+      <w:numFmt w:val="bullet"/>
+      <w:lvlText w:val=""/>
+      <w:lvlJc w:val="left"/>
+      <w:pPr>
+        <w:ind w:left="2880" w:hanging="360"/>
+      </w:pPr>
+      <w:rPr>
+        <w:rFonts w:ascii="Symbol" w:hAnsi="Symbol" w:hint="default"/>
+      </w:rPr>
+    </w:lvl>
+    <w:lvl w:ilvl="4" w:tplc="04090003" w:tentative="1">
+      <w:start w:val="1"/>
+      <w:numFmt w:val="bullet"/>
+      <w:lvlText w:val="o"/>
+      <w:lvlJc w:val="left"/>
+      <w:pPr>
+        <w:ind w:left="3600" w:hanging="360"/>
+      </w:pPr>
+      <w:rPr>
+        <w:rFonts w:ascii="Courier New" w:hAnsi="Courier New" w:cs="Courier New" w:hint="default"/>
+      </w:rPr>
+    </w:lvl>
+    <w:lvl w:ilvl="5" w:tplc="04090005" w:tentative="1">
+      <w:start w:val="1"/>
+      <w:numFmt w:val="bullet"/>
+      <w:lvlText w:val=""/>
+      <w:lvlJc w:val="left"/>
+      <w:pPr>
+        <w:ind w:left="4320" w:hanging="360"/>
+      </w:pPr>
+      <w:rPr>
+        <w:rFonts w:ascii="Wingdings" w:hAnsi="Wingdings" w:hint="default"/>
+      </w:rPr>
+    </w:lvl>
+    <w:lvl w:ilvl="6" w:tplc="04090001" w:tentative="1">
+      <w:start w:val="1"/>
+      <w:numFmt w:val="bullet"/>
+      <w:lvlText w:val=""/>
+      <w:lvlJc w:val="left"/>
+      <w:pPr>
+        <w:ind w:left="5040" w:hanging="360"/>
+      </w:pPr>
+      <w:rPr>
+        <w:rFonts w:ascii="Symbol" w:hAnsi="Symbol" w:hint="default"/>
+      </w:rPr>
+    </w:lvl>
+    <w:lvl w:ilvl="7" w:tplc="04090003" w:tentative="1">
+      <w:start w:val="1"/>
+      <w:numFmt w:val="bullet"/>
+      <w:lvlText w:val="o"/>
+      <w:lvlJc w:val="left"/>
+      <w:pPr>
+        <w:ind w:left="5760" w:hanging="360"/>
+      </w:pPr>
+      <w:rPr>
+        <w:rFonts w:ascii="Courier New" w:hAnsi="Courier New" w:cs="Courier New" w:hint="default"/>
+      </w:rPr>
+    </w:lvl>
+    <w:lvl w:ilvl="8" w:tplc="04090005" w:tentative="1">
+      <w:start w:val="1"/>
+      <w:numFmt w:val="bullet"/>
+      <w:lvlText w:val=""/>
+      <w:lvlJc w:val="left"/>
+      <w:pPr>
+        <w:ind w:left="6480" w:hanging="360"/>
+      </w:pPr>
+      <w:rPr>
+        <w:rFonts w:ascii="Wingdings" w:hAnsi="Wingdings" w:hint="default"/>
+      </w:rPr>
+    </w:lvl>
+  </w:abstractNum>
+  <w:abstractNum w:abstractNumId="13" w15:restartNumberingAfterBreak="0">
     <w:nsid w:val="7E22317D"/>
     <w:multiLevelType w:val="hybridMultilevel"/>
     <w:tmpl w:val="81D68A3E"/>
@@ -5563,19 +6056,19 @@
     <w:abstractNumId w:val="2"/>
   </w:num>
   <w:num w:numId="3">
-    <w:abstractNumId w:val="7"/>
+    <w:abstractNumId w:val="8"/>
   </w:num>
   <w:num w:numId="4">
     <w:abstractNumId w:val="1"/>
   </w:num>
   <w:num w:numId="5">
-    <w:abstractNumId w:val="6"/>
+    <w:abstractNumId w:val="7"/>
   </w:num>
   <w:num w:numId="6">
-    <w:abstractNumId w:val="9"/>
+    <w:abstractNumId w:val="10"/>
   </w:num>
   <w:num w:numId="7">
-    <w:abstractNumId w:val="10"/>
+    <w:abstractNumId w:val="11"/>
   </w:num>
   <w:num w:numId="8">
     <w:abstractNumId w:val="3"/>
@@ -5584,13 +6077,19 @@
     <w:abstractNumId w:val="0"/>
   </w:num>
   <w:num w:numId="10">
-    <w:abstractNumId w:val="11"/>
+    <w:abstractNumId w:val="13"/>
   </w:num>
   <w:num w:numId="11">
     <w:abstractNumId w:val="4"/>
   </w:num>
   <w:num w:numId="12">
-    <w:abstractNumId w:val="8"/>
+    <w:abstractNumId w:val="9"/>
+  </w:num>
+  <w:num w:numId="13">
+    <w:abstractNumId w:val="12"/>
+  </w:num>
+  <w:num w:numId="14">
+    <w:abstractNumId w:val="6"/>
   </w:num>
 </w:numbering>
 </file>

</xml_diff>